<commit_message>
added hyperlinks to pathfinding project
</commit_message>
<xml_diff>
--- a/public/resume.docx
+++ b/public/resume.docx
@@ -15,79 +15,6 @@
           <w:szCs w:val="32"/>
         </w:rPr>
       </w:pPr>
-      <w:r>
-        <w:rPr>
-          <w:rFonts w:ascii="Century Schoolbook" w:hAnsi="Century Schoolbook" w:cs="Cambria Math"/>
-          <w:b/>
-          <w:bCs/>
-          <w:noProof/>
-          <w:color w:val="808080" w:themeColor="background1" w:themeShade="80"/>
-          <w:sz w:val="32"/>
-          <w:szCs w:val="32"/>
-        </w:rPr>
-        <mc:AlternateContent>
-          <mc:Choice Requires="wps">
-            <w:drawing>
-              <wp:anchor distT="0" distB="0" distL="114300" distR="114300" simplePos="0" relativeHeight="251663360" behindDoc="0" locked="0" layoutInCell="1" allowOverlap="1" wp14:anchorId="68CE43FF" wp14:editId="64D70FEB">
-                <wp:simplePos x="0" y="0"/>
-                <wp:positionH relativeFrom="leftMargin">
-                  <wp:align>right</wp:align>
-                </wp:positionH>
-                <wp:positionV relativeFrom="paragraph">
-                  <wp:posOffset>205740</wp:posOffset>
-                </wp:positionV>
-                <wp:extent cx="0" cy="9052560"/>
-                <wp:effectExtent l="0" t="0" r="38100" b="34290"/>
-                <wp:wrapNone/>
-                <wp:docPr id="1722159846" name="Straight Connector 3"/>
-                <wp:cNvGraphicFramePr/>
-                <a:graphic xmlns:a="http://schemas.openxmlformats.org/drawingml/2006/main">
-                  <a:graphicData uri="http://schemas.microsoft.com/office/word/2010/wordprocessingShape">
-                    <wps:wsp>
-                      <wps:cNvCnPr/>
-                      <wps:spPr>
-                        <a:xfrm>
-                          <a:off x="0" y="0"/>
-                          <a:ext cx="0" cy="9052560"/>
-                        </a:xfrm>
-                        <a:prstGeom prst="line">
-                          <a:avLst/>
-                        </a:prstGeom>
-                      </wps:spPr>
-                      <wps:style>
-                        <a:lnRef idx="1">
-                          <a:schemeClr val="accent1"/>
-                        </a:lnRef>
-                        <a:fillRef idx="0">
-                          <a:schemeClr val="accent1"/>
-                        </a:fillRef>
-                        <a:effectRef idx="0">
-                          <a:schemeClr val="accent1"/>
-                        </a:effectRef>
-                        <a:fontRef idx="minor">
-                          <a:schemeClr val="tx1"/>
-                        </a:fontRef>
-                      </wps:style>
-                      <wps:bodyPr/>
-                    </wps:wsp>
-                  </a:graphicData>
-                </a:graphic>
-                <wp14:sizeRelV relativeFrom="margin">
-                  <wp14:pctHeight>0</wp14:pctHeight>
-                </wp14:sizeRelV>
-              </wp:anchor>
-            </w:drawing>
-          </mc:Choice>
-          <mc:Fallback>
-            <w:pict>
-              <v:line w14:anchorId="4BA9320C" id="Straight Connector 3" o:spid="_x0000_s1026" style="position:absolute;z-index:251663360;visibility:visible;mso-wrap-style:square;mso-height-percent:0;mso-wrap-distance-left:9pt;mso-wrap-distance-top:0;mso-wrap-distance-right:9pt;mso-wrap-distance-bottom:0;mso-position-horizontal:right;mso-position-horizontal-relative:left-margin-area;mso-position-vertical:absolute;mso-position-vertical-relative:text;mso-height-percent:0;mso-height-relative:margin" from="-51.2pt,16.2pt" to="-51.2pt,729pt" o:gfxdata="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" strokecolor="#156082 [3204]" strokeweight=".5pt">
-                <v:stroke joinstyle="miter"/>
-                <w10:wrap anchorx="margin"/>
-              </v:line>
-            </w:pict>
-          </mc:Fallback>
-        </mc:AlternateContent>
-      </w:r>
     </w:p>
     <w:p>
       <w:pPr>
@@ -1200,79 +1127,6 @@
         </w:rPr>
         <w:t xml:space="preserve"> </w:t>
       </w:r>
-      <w:r>
-        <w:rPr>
-          <w:rFonts w:ascii="Century Schoolbook" w:hAnsi="Century Schoolbook" w:cs="Cambria Math"/>
-          <w:b/>
-          <w:bCs/>
-          <w:noProof/>
-          <w:color w:val="808080" w:themeColor="background1" w:themeShade="80"/>
-          <w:sz w:val="32"/>
-          <w:szCs w:val="32"/>
-        </w:rPr>
-        <mc:AlternateContent>
-          <mc:Choice Requires="wps">
-            <w:drawing>
-              <wp:anchor distT="0" distB="0" distL="114300" distR="114300" simplePos="0" relativeHeight="251665408" behindDoc="0" locked="0" layoutInCell="1" allowOverlap="1" wp14:anchorId="6351DFCB" wp14:editId="4FBACFA1">
-                <wp:simplePos x="0" y="0"/>
-                <wp:positionH relativeFrom="leftMargin">
-                  <wp:align>right</wp:align>
-                </wp:positionH>
-                <wp:positionV relativeFrom="paragraph">
-                  <wp:posOffset>-1718310</wp:posOffset>
-                </wp:positionV>
-                <wp:extent cx="0" cy="8557260"/>
-                <wp:effectExtent l="0" t="0" r="38100" b="34290"/>
-                <wp:wrapNone/>
-                <wp:docPr id="2028397770" name="Straight Connector 3"/>
-                <wp:cNvGraphicFramePr/>
-                <a:graphic xmlns:a="http://schemas.openxmlformats.org/drawingml/2006/main">
-                  <a:graphicData uri="http://schemas.microsoft.com/office/word/2010/wordprocessingShape">
-                    <wps:wsp>
-                      <wps:cNvCnPr/>
-                      <wps:spPr>
-                        <a:xfrm>
-                          <a:off x="0" y="0"/>
-                          <a:ext cx="0" cy="8557260"/>
-                        </a:xfrm>
-                        <a:prstGeom prst="line">
-                          <a:avLst/>
-                        </a:prstGeom>
-                      </wps:spPr>
-                      <wps:style>
-                        <a:lnRef idx="1">
-                          <a:schemeClr val="accent1"/>
-                        </a:lnRef>
-                        <a:fillRef idx="0">
-                          <a:schemeClr val="accent1"/>
-                        </a:fillRef>
-                        <a:effectRef idx="0">
-                          <a:schemeClr val="accent1"/>
-                        </a:effectRef>
-                        <a:fontRef idx="minor">
-                          <a:schemeClr val="tx1"/>
-                        </a:fontRef>
-                      </wps:style>
-                      <wps:bodyPr/>
-                    </wps:wsp>
-                  </a:graphicData>
-                </a:graphic>
-                <wp14:sizeRelV relativeFrom="margin">
-                  <wp14:pctHeight>0</wp14:pctHeight>
-                </wp14:sizeRelV>
-              </wp:anchor>
-            </w:drawing>
-          </mc:Choice>
-          <mc:Fallback>
-            <w:pict>
-              <v:line w14:anchorId="6FE8AED8" id="Straight Connector 3" o:spid="_x0000_s1026" style="position:absolute;z-index:251665408;visibility:visible;mso-wrap-style:square;mso-height-percent:0;mso-wrap-distance-left:9pt;mso-wrap-distance-top:0;mso-wrap-distance-right:9pt;mso-wrap-distance-bottom:0;mso-position-horizontal:right;mso-position-horizontal-relative:left-margin-area;mso-position-vertical:absolute;mso-position-vertical-relative:text;mso-height-percent:0;mso-height-relative:margin" from="-51.2pt,-135.3pt" to="-51.2pt,538.5pt" o:gfxdata="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" strokecolor="#156082 [3204]" strokeweight=".5pt">
-                <v:stroke joinstyle="miter"/>
-                <w10:wrap anchorx="margin"/>
-              </v:line>
-            </w:pict>
-          </mc:Fallback>
-        </mc:AlternateContent>
-      </w:r>
     </w:p>
     <w:p>
       <w:pPr>
@@ -1421,83 +1275,10 @@
       </w:pPr>
       <w:r>
         <w:rPr>
-          <w:rFonts w:ascii="Century Schoolbook" w:hAnsi="Century Schoolbook" w:cs="Cambria Math"/>
-          <w:b/>
-          <w:bCs/>
           <w:noProof/>
-          <w:color w:val="808080" w:themeColor="background1" w:themeShade="80"/>
-          <w:sz w:val="32"/>
-          <w:szCs w:val="32"/>
-        </w:rPr>
-        <mc:AlternateContent>
-          <mc:Choice Requires="wps">
-            <w:drawing>
-              <wp:anchor distT="0" distB="0" distL="114300" distR="114300" simplePos="0" relativeHeight="251680768" behindDoc="0" locked="0" layoutInCell="1" allowOverlap="1" wp14:anchorId="5A98F226" wp14:editId="6F586E66">
-                <wp:simplePos x="0" y="0"/>
-                <wp:positionH relativeFrom="leftMargin">
-                  <wp:align>right</wp:align>
-                </wp:positionH>
-                <wp:positionV relativeFrom="paragraph">
-                  <wp:posOffset>-914400</wp:posOffset>
-                </wp:positionV>
-                <wp:extent cx="0" cy="8557260"/>
-                <wp:effectExtent l="0" t="0" r="38100" b="34290"/>
-                <wp:wrapNone/>
-                <wp:docPr id="645333589" name="Straight Connector 3"/>
-                <wp:cNvGraphicFramePr/>
-                <a:graphic xmlns:a="http://schemas.openxmlformats.org/drawingml/2006/main">
-                  <a:graphicData uri="http://schemas.microsoft.com/office/word/2010/wordprocessingShape">
-                    <wps:wsp>
-                      <wps:cNvCnPr/>
-                      <wps:spPr>
-                        <a:xfrm>
-                          <a:off x="0" y="0"/>
-                          <a:ext cx="0" cy="8557260"/>
-                        </a:xfrm>
-                        <a:prstGeom prst="line">
-                          <a:avLst/>
-                        </a:prstGeom>
-                      </wps:spPr>
-                      <wps:style>
-                        <a:lnRef idx="1">
-                          <a:schemeClr val="accent1"/>
-                        </a:lnRef>
-                        <a:fillRef idx="0">
-                          <a:schemeClr val="accent1"/>
-                        </a:fillRef>
-                        <a:effectRef idx="0">
-                          <a:schemeClr val="accent1"/>
-                        </a:effectRef>
-                        <a:fontRef idx="minor">
-                          <a:schemeClr val="tx1"/>
-                        </a:fontRef>
-                      </wps:style>
-                      <wps:bodyPr/>
-                    </wps:wsp>
-                  </a:graphicData>
-                </a:graphic>
-                <wp14:sizeRelV relativeFrom="margin">
-                  <wp14:pctHeight>0</wp14:pctHeight>
-                </wp14:sizeRelV>
-              </wp:anchor>
-            </w:drawing>
-          </mc:Choice>
-          <mc:Fallback>
-            <w:pict>
-              <v:line w14:anchorId="371517E8" id="Straight Connector 3" o:spid="_x0000_s1026" style="position:absolute;z-index:251680768;visibility:visible;mso-wrap-style:square;mso-height-percent:0;mso-wrap-distance-left:9pt;mso-wrap-distance-top:0;mso-wrap-distance-right:9pt;mso-wrap-distance-bottom:0;mso-position-horizontal:right;mso-position-horizontal-relative:left-margin-area;mso-position-vertical:absolute;mso-position-vertical-relative:text;mso-height-percent:0;mso-height-relative:margin" from="-51.2pt,-1in" to="-51.2pt,601.8pt" o:gfxdata="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" strokecolor="#156082 [3204]" strokeweight=".5pt">
-                <v:stroke joinstyle="miter"/>
-                <w10:wrap anchorx="margin"/>
-              </v:line>
-            </w:pict>
-          </mc:Fallback>
-        </mc:AlternateContent>
-      </w:r>
-      <w:r>
-        <w:rPr>
-          <w:noProof/>
         </w:rPr>
         <w:drawing>
-          <wp:anchor distT="0" distB="0" distL="114300" distR="114300" simplePos="0" relativeHeight="251678720" behindDoc="0" locked="0" layoutInCell="1" allowOverlap="1" wp14:anchorId="28B4AE3B" wp14:editId="7A183375">
+          <wp:anchor distT="0" distB="0" distL="114300" distR="114300" simplePos="0" relativeHeight="251678720" behindDoc="0" locked="0" layoutInCell="1" allowOverlap="1" wp14:anchorId="28B4AE3B" wp14:editId="140EE722">
             <wp:simplePos x="0" y="0"/>
             <wp:positionH relativeFrom="margin">
               <wp:align>left</wp:align>

</xml_diff>